<commit_message>
Rapports de test (approbation)
</commit_message>
<xml_diff>
--- a/Iteration 4 - 30.10/DOCS/RAPPORT DES TEST/RapportTest_CreationSondage.docx
+++ b/Iteration 4 - 30.10/DOCS/RAPPORT DES TEST/RapportTest_CreationSondage.docx
@@ -269,6 +269,12 @@
                 <w:sz w:val="23"/>
               </w:rPr>
             </w:pPr>
+            <w:r>
+              <w:rPr>
+                <w:sz w:val="23"/>
+              </w:rPr>
+              <w:t>Fanny LAJEUNESSE</w:t>
+            </w:r>
           </w:p>
         </w:tc>
         <w:tc>
@@ -348,6 +354,14 @@
               </w:rPr>
               <w:t xml:space="preserve"> </w:t>
             </w:r>
+            <w:r>
+              <w:rPr>
+                <w:sz w:val="23"/>
+              </w:rPr>
+              <w:t>05/11</w:t>
+            </w:r>
+            <w:bookmarkStart w:id="0" w:name="_GoBack"/>
+            <w:bookmarkEnd w:id="0"/>
           </w:p>
         </w:tc>
         <w:tc>
@@ -1829,10 +1843,7 @@
         <w:jc w:val="both"/>
       </w:pPr>
     </w:p>
-    <w:p>
-      <w:bookmarkStart w:id="0" w:name="_GoBack"/>
-      <w:bookmarkEnd w:id="0"/>
-    </w:p>
+    <w:p/>
     <w:sectPr>
       <w:headerReference w:type="default" r:id="rId10"/>
       <w:pgSz w:w="16838" w:h="11906" w:orient="landscape"/>

</xml_diff>